<commit_message>
Added unit test pieces for sample test
Apparently I also updated the notes at some point and didn’t sync.
</commit_message>
<xml_diff>
--- a/Documentation/Project 4 Notes.docx
+++ b/Documentation/Project 4 Notes.docx
@@ -129,6 +129,26 @@
             <w:rStyle w:val="Hyperlink"/>
           </w:rPr>
           <w:t>http://simeonvisser.com/posts/running-tests-in-python-with-selenium-2-and-webdriver.html</w:t>
+        </w:r>
+      </w:hyperlink>
+      <w:r>
+        <w:t xml:space="preserve"> </w:t>
+      </w:r>
+    </w:p>
+    <w:p>
+      <w:pPr>
+        <w:pStyle w:val="ListParagraph"/>
+        <w:numPr>
+          <w:ilvl w:val="0"/>
+          <w:numId w:val="2"/>
+        </w:numPr>
+      </w:pPr>
+      <w:hyperlink r:id="rId13" w:history="1">
+        <w:r>
+          <w:rPr>
+            <w:rStyle w:val="Hyperlink"/>
+          </w:rPr>
+          <w:t>http://grid.selenium.googlecode.com/git-history/5b3078f83c748db7f9061a39b908daf877c7c55b/src/main/webapp/run_the_demo.html</w:t>
         </w:r>
       </w:hyperlink>
       <w:r>

</xml_diff>